<commit_message>
finished acknowledgements now doing figures
</commit_message>
<xml_diff>
--- a/draft3/echow_thesis_draft3.docx
+++ b/draft3/echow_thesis_draft3.docx
@@ -778,7 +778,13 @@
         <w:rPr>
           <w:rFonts w:ascii="Baskerville Old Face" w:hAnsi="Baskerville Old Face"/>
         </w:rPr>
-        <w:t xml:space="preserve"> about COS, </w:t>
+        <w:t xml:space="preserve"> after Saturday night large group</w:t>
+      </w:r>
+      <w:r>
+        <w:rPr>
+          <w:rFonts w:ascii="Baskerville Old Face" w:hAnsi="Baskerville Old Face"/>
+        </w:rPr>
+        <w:t xml:space="preserve">, </w:t>
       </w:r>
       <w:r>
         <w:rPr>
@@ -790,75 +796,89 @@
         <w:rPr>
           <w:rFonts w:ascii="Baskerville Old Face" w:hAnsi="Baskerville Old Face"/>
         </w:rPr>
+        <w:t xml:space="preserve"> campus</w:t>
+      </w:r>
+      <w:r>
+        <w:rPr>
+          <w:rFonts w:ascii="Baskerville Old Face" w:hAnsi="Baskerville Old Face"/>
+        </w:rPr>
+        <w:t xml:space="preserve">, and </w:t>
+      </w:r>
+      <w:r>
+        <w:rPr>
+          <w:rFonts w:ascii="Baskerville Old Face" w:hAnsi="Baskerville Old Face"/>
+        </w:rPr>
+        <w:t xml:space="preserve">our </w:t>
+      </w:r>
+      <w:r>
+        <w:rPr>
+          <w:rFonts w:ascii="Baskerville Old Face" w:hAnsi="Baskerville Old Face"/>
+        </w:rPr>
+        <w:t>quest</w:t>
+      </w:r>
+      <w:r>
+        <w:rPr>
+          <w:rFonts w:ascii="Baskerville Old Face" w:hAnsi="Baskerville Old Face"/>
+        </w:rPr>
+        <w:t xml:space="preserve"> in search of the perfect </w:t>
+      </w:r>
+      <w:proofErr w:type="spellStart"/>
+      <w:r>
+        <w:rPr>
+          <w:rFonts w:ascii="Baskerville Old Face" w:hAnsi="Baskerville Old Face"/>
+        </w:rPr>
+        <w:t>boba</w:t>
+      </w:r>
+      <w:proofErr w:type="spellEnd"/>
+      <w:r>
+        <w:rPr>
+          <w:rFonts w:ascii="Baskerville Old Face" w:hAnsi="Baskerville Old Face"/>
+        </w:rPr>
+        <w:t xml:space="preserve">. Noelle, you’re an adorable younger sister and I’m so thrilled we’ll get to hang </w:t>
+      </w:r>
+      <w:r>
+        <w:rPr>
+          <w:rFonts w:ascii="Baskerville Old Face" w:hAnsi="Baskerville Old Face"/>
+        </w:rPr>
+        <w:t>out in the Bay</w:t>
+      </w:r>
+      <w:r>
+        <w:rPr>
+          <w:rFonts w:ascii="Baskerville Old Face" w:hAnsi="Baskerville Old Face"/>
+        </w:rPr>
+        <w:t xml:space="preserve"> during</w:t>
+      </w:r>
+      <w:r>
+        <w:rPr>
+          <w:rFonts w:ascii="Baskerville Old Face" w:hAnsi="Baskerville Old Face"/>
+        </w:rPr>
+        <w:t xml:space="preserve"> the years to come</w:t>
+      </w:r>
+      <w:r>
+        <w:rPr>
+          <w:rFonts w:ascii="Baskerville Old Face" w:hAnsi="Baskerville Old Face"/>
+        </w:rPr>
+        <w:t xml:space="preserve"> (specifically, to eat</w:t>
+      </w:r>
+      <w:r>
+        <w:rPr>
+          <w:rFonts w:ascii="Baskerville Old Face" w:hAnsi="Baskerville Old Face"/>
+        </w:rPr>
         <w:t xml:space="preserve"> </w:t>
       </w:r>
-      <w:r>
-        <w:rPr>
-          <w:rFonts w:ascii="Baskerville Old Face" w:hAnsi="Baskerville Old Face"/>
-        </w:rPr>
-        <w:t>campus</w:t>
-      </w:r>
-      <w:r>
-        <w:rPr>
-          <w:rFonts w:ascii="Baskerville Old Face" w:hAnsi="Baskerville Old Face"/>
-        </w:rPr>
-        <w:t xml:space="preserve">, and </w:t>
-      </w:r>
-      <w:r>
-        <w:rPr>
-          <w:rFonts w:ascii="Baskerville Old Face" w:hAnsi="Baskerville Old Face"/>
-        </w:rPr>
-        <w:t xml:space="preserve">our </w:t>
-      </w:r>
-      <w:r>
-        <w:rPr>
-          <w:rFonts w:ascii="Baskerville Old Face" w:hAnsi="Baskerville Old Face"/>
-        </w:rPr>
-        <w:t>quest</w:t>
-      </w:r>
-      <w:r>
-        <w:rPr>
-          <w:rFonts w:ascii="Baskerville Old Face" w:hAnsi="Baskerville Old Face"/>
-        </w:rPr>
-        <w:t xml:space="preserve"> in search of the perfect </w:t>
-      </w:r>
-      <w:proofErr w:type="spellStart"/>
-      <w:r>
-        <w:rPr>
-          <w:rFonts w:ascii="Baskerville Old Face" w:hAnsi="Baskerville Old Face"/>
-        </w:rPr>
-        <w:t>boba</w:t>
-      </w:r>
-      <w:proofErr w:type="spellEnd"/>
-      <w:r>
-        <w:rPr>
-          <w:rFonts w:ascii="Baskerville Old Face" w:hAnsi="Baskerville Old Face"/>
-        </w:rPr>
-        <w:t xml:space="preserve">. Noelle, you’re an adorable younger sister and I’m so thrilled we’ll get to hang </w:t>
-      </w:r>
-      <w:r>
-        <w:rPr>
-          <w:rFonts w:ascii="Baskerville Old Face" w:hAnsi="Baskerville Old Face"/>
-        </w:rPr>
-        <w:t>out in the Bay</w:t>
-      </w:r>
-      <w:r>
-        <w:rPr>
-          <w:rFonts w:ascii="Baskerville Old Face" w:hAnsi="Baskerville Old Face"/>
-        </w:rPr>
-        <w:t xml:space="preserve"> during</w:t>
-      </w:r>
-      <w:r>
-        <w:rPr>
-          <w:rFonts w:ascii="Baskerville Old Face" w:hAnsi="Baskerville Old Face"/>
-        </w:rPr>
-        <w:t xml:space="preserve"> the years to come</w:t>
-      </w:r>
-      <w:r>
-        <w:rPr>
-          <w:rFonts w:ascii="Baskerville Old Face" w:hAnsi="Baskerville Old Face"/>
-        </w:rPr>
-        <w:t xml:space="preserve"> (specifically, to eat</w:t>
+      <w:proofErr w:type="spellStart"/>
+      <w:r>
+        <w:rPr>
+          <w:rFonts w:ascii="Baskerville Old Face" w:hAnsi="Baskerville Old Face"/>
+        </w:rPr>
+        <w:t>Sushirrito</w:t>
+      </w:r>
+      <w:proofErr w:type="spellEnd"/>
+      <w:r>
+        <w:rPr>
+          <w:rFonts w:ascii="Baskerville Old Face" w:hAnsi="Baskerville Old Face"/>
+        </w:rPr>
+        <w:t>).</w:t>
       </w:r>
       <w:r>
         <w:rPr>
@@ -866,26 +886,6 @@
         </w:rPr>
         <w:t xml:space="preserve"> </w:t>
       </w:r>
-      <w:proofErr w:type="spellStart"/>
-      <w:r>
-        <w:rPr>
-          <w:rFonts w:ascii="Baskerville Old Face" w:hAnsi="Baskerville Old Face"/>
-        </w:rPr>
-        <w:t>Sushirrito</w:t>
-      </w:r>
-      <w:proofErr w:type="spellEnd"/>
-      <w:r>
-        <w:rPr>
-          <w:rFonts w:ascii="Baskerville Old Face" w:hAnsi="Baskerville Old Face"/>
-        </w:rPr>
-        <w:t>).</w:t>
-      </w:r>
-      <w:r>
-        <w:rPr>
-          <w:rFonts w:ascii="Baskerville Old Face" w:hAnsi="Baskerville Old Face"/>
-        </w:rPr>
-        <w:t xml:space="preserve"> </w:t>
-      </w:r>
     </w:p>
     <w:p>
       <w:pPr>
@@ -1139,109 +1139,115 @@
         <w:rPr>
           <w:rFonts w:ascii="Baskerville Old Face" w:hAnsi="Baskerville Old Face"/>
         </w:rPr>
-        <w:t>Woramanot</w:t>
-      </w:r>
-      <w:proofErr w:type="spellEnd"/>
-      <w:r>
-        <w:rPr>
-          <w:rFonts w:ascii="Baskerville Old Face" w:hAnsi="Baskerville Old Face"/>
-        </w:rPr>
-        <w:t xml:space="preserve"> (Earning) </w:t>
-      </w:r>
-      <w:proofErr w:type="spellStart"/>
-      <w:r>
-        <w:rPr>
-          <w:rFonts w:ascii="Baskerville Old Face" w:hAnsi="Baskerville Old Face"/>
-        </w:rPr>
-        <w:t>Yomjinda</w:t>
-      </w:r>
-      <w:proofErr w:type="spellEnd"/>
-      <w:r>
-        <w:rPr>
-          <w:rFonts w:ascii="Baskerville Old Face" w:hAnsi="Baskerville Old Face"/>
-        </w:rPr>
-        <w:t xml:space="preserve"> </w:t>
-      </w:r>
-      <w:r>
-        <w:rPr>
-          <w:rFonts w:ascii="Baskerville Old Face" w:hAnsi="Baskerville Old Face"/>
-        </w:rPr>
-        <w:t>’</w:t>
-      </w:r>
-      <w:r>
-        <w:rPr>
-          <w:rFonts w:ascii="Baskerville Old Face" w:hAnsi="Baskerville Old Face"/>
-        </w:rPr>
-        <w:t>19</w:t>
-      </w:r>
-      <w:r>
-        <w:rPr>
-          <w:rFonts w:ascii="Baskerville Old Face" w:hAnsi="Baskerville Old Face"/>
-        </w:rPr>
-        <w:t xml:space="preserve"> (Manna thesis fairy)</w:t>
-      </w:r>
-      <w:r>
-        <w:rPr>
-          <w:rFonts w:ascii="Baskerville Old Face" w:hAnsi="Baskerville Old Face"/>
-        </w:rPr>
-        <w:t xml:space="preserve">, Richard Chang ’17, and my sister Marisa for </w:t>
-      </w:r>
-      <w:r>
-        <w:rPr>
-          <w:rFonts w:ascii="Baskerville Old Face" w:hAnsi="Baskerville Old Face"/>
-        </w:rPr>
-        <w:t xml:space="preserve">supplying </w:t>
-      </w:r>
-      <w:r>
-        <w:rPr>
-          <w:rFonts w:ascii="Baskerville Old Face" w:hAnsi="Baskerville Old Face"/>
-        </w:rPr>
-        <w:t xml:space="preserve">me </w:t>
-      </w:r>
-      <w:r>
-        <w:rPr>
-          <w:rFonts w:ascii="Baskerville Old Face" w:hAnsi="Baskerville Old Face"/>
-        </w:rPr>
-        <w:t xml:space="preserve">with </w:t>
-      </w:r>
-      <w:r>
-        <w:rPr>
-          <w:rFonts w:ascii="Baskerville Old Face" w:hAnsi="Baskerville Old Face"/>
-        </w:rPr>
-        <w:t xml:space="preserve">copious </w:t>
-      </w:r>
-      <w:r>
-        <w:rPr>
-          <w:rFonts w:ascii="Baskerville Old Face" w:hAnsi="Baskerville Old Face"/>
-        </w:rPr>
-        <w:t>f</w:t>
-      </w:r>
-      <w:r>
-        <w:rPr>
-          <w:rFonts w:ascii="Baskerville Old Face" w:hAnsi="Baskerville Old Face"/>
-        </w:rPr>
-        <w:t>ood, drink, and medicine</w:t>
-      </w:r>
-      <w:r>
-        <w:rPr>
-          <w:rFonts w:ascii="Baskerville Old Face" w:hAnsi="Baskerville Old Face"/>
-        </w:rPr>
-        <w:t xml:space="preserve"> when I got sick during the last </w:t>
-      </w:r>
-      <w:r>
-        <w:rPr>
-          <w:rFonts w:ascii="Baskerville Old Face" w:hAnsi="Baskerville Old Face"/>
-        </w:rPr>
-        <w:t xml:space="preserve">stretches </w:t>
-      </w:r>
-      <w:r>
-        <w:rPr>
-          <w:rFonts w:ascii="Baskerville Old Face" w:hAnsi="Baskerville Old Face"/>
-        </w:rPr>
-        <w:t xml:space="preserve">of thesis. </w:t>
+        <w:t>Wora</w:t>
       </w:r>
       <w:bookmarkStart w:id="0" w:name="_GoBack"/>
       <w:bookmarkEnd w:id="0"/>
+      <w:r>
+        <w:rPr>
+          <w:rFonts w:ascii="Baskerville Old Face" w:hAnsi="Baskerville Old Face"/>
+        </w:rPr>
+        <w:t>manot</w:t>
+      </w:r>
+      <w:proofErr w:type="spellEnd"/>
+      <w:r>
+        <w:rPr>
+          <w:rFonts w:ascii="Baskerville Old Face" w:hAnsi="Baskerville Old Face"/>
+        </w:rPr>
+        <w:t xml:space="preserve"> (Earning) </w:t>
+      </w:r>
+      <w:proofErr w:type="spellStart"/>
+      <w:r>
+        <w:rPr>
+          <w:rFonts w:ascii="Baskerville Old Face" w:hAnsi="Baskerville Old Face"/>
+        </w:rPr>
+        <w:t>Yomjinda</w:t>
+      </w:r>
+      <w:proofErr w:type="spellEnd"/>
+      <w:r>
+        <w:rPr>
+          <w:rFonts w:ascii="Baskerville Old Face" w:hAnsi="Baskerville Old Face"/>
+        </w:rPr>
+        <w:t xml:space="preserve"> </w:t>
+      </w:r>
+      <w:r>
+        <w:rPr>
+          <w:rFonts w:ascii="Baskerville Old Face" w:hAnsi="Baskerville Old Face"/>
+        </w:rPr>
+        <w:t>’</w:t>
+      </w:r>
+      <w:r>
+        <w:rPr>
+          <w:rFonts w:ascii="Baskerville Old Face" w:hAnsi="Baskerville Old Face"/>
+        </w:rPr>
+        <w:t>19</w:t>
+      </w:r>
+      <w:r>
+        <w:rPr>
+          <w:rFonts w:ascii="Baskerville Old Face" w:hAnsi="Baskerville Old Face"/>
+        </w:rPr>
+        <w:t xml:space="preserve"> (Manna thesis fairy)</w:t>
+      </w:r>
+      <w:r>
+        <w:rPr>
+          <w:rFonts w:ascii="Baskerville Old Face" w:hAnsi="Baskerville Old Face"/>
+        </w:rPr>
+        <w:t xml:space="preserve">, Richard Chang ’17, and my sister Marisa for </w:t>
+      </w:r>
+      <w:r>
+        <w:rPr>
+          <w:rFonts w:ascii="Baskerville Old Face" w:hAnsi="Baskerville Old Face"/>
+        </w:rPr>
+        <w:t xml:space="preserve">supplying </w:t>
+      </w:r>
+      <w:r>
+        <w:rPr>
+          <w:rFonts w:ascii="Baskerville Old Face" w:hAnsi="Baskerville Old Face"/>
+        </w:rPr>
+        <w:t xml:space="preserve">me </w:t>
+      </w:r>
+      <w:r>
+        <w:rPr>
+          <w:rFonts w:ascii="Baskerville Old Face" w:hAnsi="Baskerville Old Face"/>
+        </w:rPr>
+        <w:t xml:space="preserve">with </w:t>
+      </w:r>
+      <w:r>
+        <w:rPr>
+          <w:rFonts w:ascii="Baskerville Old Face" w:hAnsi="Baskerville Old Face"/>
+        </w:rPr>
+        <w:t xml:space="preserve">copious </w:t>
+      </w:r>
+      <w:r>
+        <w:rPr>
+          <w:rFonts w:ascii="Baskerville Old Face" w:hAnsi="Baskerville Old Face"/>
+        </w:rPr>
+        <w:t>f</w:t>
+      </w:r>
+      <w:r>
+        <w:rPr>
+          <w:rFonts w:ascii="Baskerville Old Face" w:hAnsi="Baskerville Old Face"/>
+        </w:rPr>
+        <w:t>ood, drink, and medicine</w:t>
+      </w:r>
+      <w:r>
+        <w:rPr>
+          <w:rFonts w:ascii="Baskerville Old Face" w:hAnsi="Baskerville Old Face"/>
+        </w:rPr>
+        <w:t xml:space="preserve"> when I got sick during the last </w:t>
+      </w:r>
+      <w:r>
+        <w:rPr>
+          <w:rFonts w:ascii="Baskerville Old Face" w:hAnsi="Baskerville Old Face"/>
+        </w:rPr>
+        <w:t xml:space="preserve">stretches </w:t>
+      </w:r>
+      <w:r>
+        <w:rPr>
+          <w:rFonts w:ascii="Baskerville Old Face" w:hAnsi="Baskerville Old Face"/>
+        </w:rPr>
+        <w:t xml:space="preserve">of thesis. </w:t>
+      </w:r>
     </w:p>
     <w:p>
       <w:pPr>
@@ -1360,7 +1366,20 @@
         <w:rPr>
           <w:rFonts w:ascii="Baskerville Old Face" w:hAnsi="Baskerville Old Face"/>
         </w:rPr>
-        <w:t xml:space="preserve"> to Manna Christian Fellowship and Princeton Evangelical Fellowship for </w:t>
+        <w:t xml:space="preserve"> to Manna Christian Fellowship</w:t>
+      </w:r>
+      <w:r>
+        <w:rPr>
+          <w:rStyle w:val="FootnoteReference"/>
+          <w:rFonts w:ascii="Baskerville Old Face" w:hAnsi="Baskerville Old Face"/>
+        </w:rPr>
+        <w:footnoteReference w:id="1"/>
+      </w:r>
+      <w:r>
+        <w:rPr>
+          <w:rFonts w:ascii="Baskerville Old Face" w:hAnsi="Baskerville Old Face"/>
+        </w:rPr>
+        <w:t xml:space="preserve"> and Princeton Evangelical Fellowship for </w:t>
       </w:r>
       <w:r>
         <w:rPr>
@@ -1396,7 +1415,13 @@
         <w:rPr>
           <w:rFonts w:ascii="Baskerville Old Face" w:hAnsi="Baskerville Old Face"/>
         </w:rPr>
-        <w:t xml:space="preserve">th during these last few years. </w:t>
+        <w:t>th during these last few years.</w:t>
+      </w:r>
+      <w:r>
+        <w:rPr>
+          <w:rFonts w:ascii="Baskerville Old Face" w:hAnsi="Baskerville Old Face"/>
+        </w:rPr>
+        <w:t xml:space="preserve"> </w:t>
       </w:r>
       <w:r>
         <w:rPr>
@@ -1978,7 +2003,7 @@
           <w:rStyle w:val="FootnoteReference"/>
           <w:rFonts w:ascii="Baskerville Old Face" w:hAnsi="Baskerville Old Face"/>
         </w:rPr>
-        <w:footnoteReference w:id="1"/>
+        <w:footnoteReference w:id="2"/>
       </w:r>
       <w:r>
         <w:rPr>
@@ -2101,7 +2126,7 @@
           <w:rStyle w:val="FootnoteReference"/>
           <w:rFonts w:ascii="Baskerville Old Face" w:hAnsi="Baskerville Old Face"/>
         </w:rPr>
-        <w:footnoteReference w:id="2"/>
+        <w:footnoteReference w:id="3"/>
       </w:r>
       <w:r>
         <w:rPr>
@@ -2742,7 +2767,7 @@
           <w:rStyle w:val="FootnoteReference"/>
           <w:rFonts w:ascii="Baskerville Old Face" w:hAnsi="Baskerville Old Face"/>
         </w:rPr>
-        <w:footnoteReference w:id="3"/>
+        <w:footnoteReference w:id="4"/>
       </w:r>
       <w:r>
         <w:rPr>
@@ -3381,7 +3406,7 @@
           <w:rStyle w:val="FootnoteReference"/>
           <w:rFonts w:ascii="Baskerville Old Face" w:hAnsi="Baskerville Old Face"/>
         </w:rPr>
-        <w:footnoteReference w:id="4"/>
+        <w:footnoteReference w:id="5"/>
       </w:r>
       <w:r>
         <w:rPr>
@@ -3434,7 +3459,7 @@
           <w:rStyle w:val="FootnoteReference"/>
           <w:rFonts w:ascii="Baskerville Old Face" w:hAnsi="Baskerville Old Face"/>
         </w:rPr>
-        <w:footnoteReference w:id="5"/>
+        <w:footnoteReference w:id="6"/>
       </w:r>
       <w:r>
         <w:rPr>
@@ -4011,7 +4036,7 @@
           <w:rStyle w:val="FootnoteReference"/>
           <w:rFonts w:ascii="Baskerville Old Face" w:hAnsi="Baskerville Old Face"/>
         </w:rPr>
-        <w:footnoteReference w:id="6"/>
+        <w:footnoteReference w:id="7"/>
       </w:r>
       <w:r>
         <w:rPr>
@@ -5164,7 +5189,7 @@
           <w:rStyle w:val="FootnoteReference"/>
           <w:rFonts w:ascii="Baskerville Old Face" w:hAnsi="Baskerville Old Face"/>
         </w:rPr>
-        <w:footnoteReference w:id="7"/>
+        <w:footnoteReference w:id="8"/>
       </w:r>
       <w:r>
         <w:rPr>
@@ -5191,7 +5216,7 @@
           <w:rStyle w:val="FootnoteReference"/>
           <w:rFonts w:ascii="Baskerville Old Face" w:hAnsi="Baskerville Old Face"/>
         </w:rPr>
-        <w:footnoteReference w:id="8"/>
+        <w:footnoteReference w:id="9"/>
       </w:r>
     </w:p>
     <w:p>
@@ -5220,7 +5245,7 @@
           <w:rStyle w:val="FootnoteReference"/>
           <w:rFonts w:ascii="Baskerville Old Face" w:hAnsi="Baskerville Old Face"/>
         </w:rPr>
-        <w:footnoteReference w:id="9"/>
+        <w:footnoteReference w:id="10"/>
       </w:r>
       <w:r>
         <w:rPr>
@@ -5863,7 +5888,7 @@
           <w:rStyle w:val="FootnoteReference"/>
           <w:rFonts w:ascii="Baskerville Old Face" w:hAnsi="Baskerville Old Face"/>
         </w:rPr>
-        <w:footnoteReference w:id="10"/>
+        <w:footnoteReference w:id="11"/>
       </w:r>
       <w:r>
         <w:rPr>
@@ -6824,7 +6849,7 @@
           <w:rStyle w:val="FootnoteReference"/>
           <w:rFonts w:ascii="Baskerville Old Face" w:eastAsiaTheme="minorEastAsia" w:hAnsi="Baskerville Old Face"/>
         </w:rPr>
-        <w:footnoteReference w:id="11"/>
+        <w:footnoteReference w:id="12"/>
       </w:r>
       <w:r>
         <w:rPr>
@@ -6933,7 +6958,7 @@
             <w:rFonts w:ascii="Cambria Math" w:eastAsiaTheme="minorEastAsia" w:hAnsi="Cambria Math"/>
             <w:i/>
           </w:rPr>
-          <w:footnoteReference w:id="12"/>
+          <w:footnoteReference w:id="13"/>
         </m:r>
       </m:oMath>
       <w:r>
@@ -7333,7 +7358,7 @@
           <w:rStyle w:val="FootnoteReference"/>
           <w:rFonts w:ascii="Baskerville Old Face" w:hAnsi="Baskerville Old Face"/>
         </w:rPr>
-        <w:footnoteReference w:id="13"/>
+        <w:footnoteReference w:id="14"/>
       </w:r>
       <w:r>
         <w:rPr>
@@ -8096,16 +8121,8 @@
         <w:rPr>
           <w:rFonts w:ascii="Baskerville Old Face" w:eastAsiaTheme="minorEastAsia" w:hAnsi="Baskerville Old Face"/>
         </w:rPr>
-        <w:t>id</w:t>
-      </w:r>
-      <w:proofErr w:type="spellStart"/>
-      <w:r>
-        <w:rPr>
-          <w:rFonts w:ascii="Baskerville Old Face" w:eastAsiaTheme="minorEastAsia" w:hAnsi="Baskerville Old Face"/>
-        </w:rPr>
-        <w:t>entifies</w:t>
-      </w:r>
-      <w:proofErr w:type="spellEnd"/>
+        <w:t>identifies</w:t>
+      </w:r>
       <w:proofErr w:type="gramEnd"/>
       <w:r>
         <w:rPr>
@@ -8382,7 +8399,7 @@
           <w:rStyle w:val="FootnoteReference"/>
           <w:rFonts w:ascii="Baskerville Old Face" w:hAnsi="Baskerville Old Face"/>
         </w:rPr>
-        <w:footnoteReference w:id="14"/>
+        <w:footnoteReference w:id="15"/>
       </w:r>
       <w:r>
         <w:rPr>
@@ -12057,7 +12074,7 @@
           <w:rStyle w:val="FootnoteReference"/>
           <w:rFonts w:ascii="Baskerville Old Face" w:eastAsiaTheme="minorEastAsia" w:hAnsi="Baskerville Old Face"/>
         </w:rPr>
-        <w:footnoteReference w:id="15"/>
+        <w:footnoteReference w:id="16"/>
       </w:r>
       <w:r>
         <w:rPr>
@@ -12490,7 +12507,7 @@
           <w:rStyle w:val="FootnoteReference"/>
           <w:rFonts w:ascii="Baskerville Old Face" w:eastAsiaTheme="minorEastAsia" w:hAnsi="Baskerville Old Face"/>
         </w:rPr>
-        <w:footnoteReference w:id="16"/>
+        <w:footnoteReference w:id="17"/>
       </w:r>
       <w:r>
         <w:rPr>
@@ -13265,7 +13282,7 @@
           <w:rStyle w:val="FootnoteReference"/>
           <w:rFonts w:ascii="Baskerville Old Face" w:eastAsiaTheme="minorEastAsia" w:hAnsi="Baskerville Old Face"/>
         </w:rPr>
-        <w:footnoteReference w:id="17"/>
+        <w:footnoteReference w:id="18"/>
       </w:r>
       <w:r>
         <w:rPr>
@@ -15554,7 +15571,7 @@
           <w:rStyle w:val="FootnoteReference"/>
           <w:rFonts w:ascii="Baskerville Old Face" w:eastAsiaTheme="minorEastAsia" w:hAnsi="Baskerville Old Face"/>
         </w:rPr>
-        <w:footnoteReference w:id="18"/>
+        <w:footnoteReference w:id="19"/>
       </w:r>
       <w:r>
         <w:rPr>
@@ -17948,7 +17965,7 @@
           <w:rStyle w:val="FootnoteReference"/>
           <w:rFonts w:ascii="Baskerville Old Face" w:eastAsiaTheme="minorEastAsia" w:hAnsi="Baskerville Old Face"/>
         </w:rPr>
-        <w:footnoteReference w:id="19"/>
+        <w:footnoteReference w:id="20"/>
       </w:r>
     </w:p>
     <w:p>
@@ -44420,6 +44437,8 @@
     <w:p>
       <w:pPr>
         <w:pStyle w:val="FootnoteText"/>
+        <w:ind w:firstLine="0"/>
+        <w:jc w:val="both"/>
       </w:pPr>
       <w:r>
         <w:rPr>
@@ -44428,7 +44447,36 @@
         <w:footnoteRef/>
       </w:r>
       <w:r>
-        <w:t xml:space="preserve"> Age is not considered a hedonic feature, because for us it represents time-dependent demand for art rather than intrinsic characteristics of the work.</w:t>
+        <w:t xml:space="preserve"> In particular: the Class of 2019; my </w:t>
+      </w:r>
+      <w:proofErr w:type="spellStart"/>
+      <w:r>
+        <w:t>disciplee</w:t>
+      </w:r>
+      <w:proofErr w:type="spellEnd"/>
+      <w:r>
+        <w:t xml:space="preserve"> Andrew Chung; my mentors David </w:t>
+      </w:r>
+      <w:proofErr w:type="spellStart"/>
+      <w:proofErr w:type="gramStart"/>
+      <w:r>
+        <w:t>Sng</w:t>
+      </w:r>
+      <w:proofErr w:type="spellEnd"/>
+      <w:proofErr w:type="gramEnd"/>
+      <w:r>
+        <w:t xml:space="preserve"> ’13, </w:t>
+      </w:r>
+      <w:proofErr w:type="spellStart"/>
+      <w:r>
+        <w:t>Tanny</w:t>
+      </w:r>
+      <w:proofErr w:type="spellEnd"/>
+      <w:r>
+        <w:t xml:space="preserve"> Kang ’</w:t>
+      </w:r>
+      <w:r>
+        <w:t>14.</w:t>
       </w:r>
     </w:p>
   </w:footnote>
@@ -44444,7 +44492,7 @@
         <w:footnoteRef/>
       </w:r>
       <w:r>
-        <w:t xml:space="preserve"> Interview, Raphaelle Benabou.</w:t>
+        <w:t xml:space="preserve"> Age is not considered a hedonic feature, because for us it represents time-dependent demand for art rather than intrinsic characteristics of the work.</w:t>
       </w:r>
     </w:p>
   </w:footnote>
@@ -44460,7 +44508,7 @@
         <w:footnoteRef/>
       </w:r>
       <w:r>
-        <w:t xml:space="preserve"> Interview, Mark Best.</w:t>
+        <w:t xml:space="preserve"> Interview, Raphaelle Benabou.</w:t>
       </w:r>
     </w:p>
   </w:footnote>
@@ -44476,15 +44524,7 @@
         <w:footnoteRef/>
       </w:r>
       <w:r>
-        <w:t xml:space="preserve"> The auctioneer will call out prices around 10% higher than the current bid (“Sotheby’s – Glossary” </w:t>
-      </w:r>
-      <w:proofErr w:type="spellStart"/>
-      <w:r>
-        <w:t>n.d.</w:t>
-      </w:r>
-      <w:proofErr w:type="spellEnd"/>
-      <w:r>
-        <w:t>).</w:t>
+        <w:t xml:space="preserve"> Interview, Mark Best.</w:t>
       </w:r>
     </w:p>
   </w:footnote>
@@ -44500,7 +44540,15 @@
         <w:footnoteRef/>
       </w:r>
       <w:r>
-        <w:t xml:space="preserve"> Interview, Raphaelle Benabou.</w:t>
+        <w:t xml:space="preserve"> The auctioneer will call out prices around 10% higher than the current bid (“Sotheby’s – Glossary” </w:t>
+      </w:r>
+      <w:proofErr w:type="spellStart"/>
+      <w:r>
+        <w:t>n.d.</w:t>
+      </w:r>
+      <w:proofErr w:type="spellEnd"/>
+      <w:r>
+        <w:t>).</w:t>
       </w:r>
     </w:p>
   </w:footnote>
@@ -44532,7 +44580,7 @@
         <w:footnoteRef/>
       </w:r>
       <w:r>
-        <w:t xml:space="preserve"> Specifically, both the relative and absolute range between low and high estimates.</w:t>
+        <w:t xml:space="preserve"> Interview, Raphaelle Benabou.</w:t>
       </w:r>
     </w:p>
   </w:footnote>
@@ -44548,7 +44596,7 @@
         <w:footnoteRef/>
       </w:r>
       <w:r>
-        <w:t xml:space="preserve"> Interview, Raphaelle Benabou.</w:t>
+        <w:t xml:space="preserve"> Specifically, both the relative and absolute range between low and high estimates.</w:t>
       </w:r>
     </w:p>
   </w:footnote>
@@ -44564,7 +44612,7 @@
         <w:footnoteRef/>
       </w:r>
       <w:r>
-        <w:t xml:space="preserve"> For more about Auction Week, see Goldstein (2014).</w:t>
+        <w:t xml:space="preserve"> Interview, Raphaelle Benabou.</w:t>
       </w:r>
     </w:p>
   </w:footnote>
@@ -44580,10 +44628,7 @@
         <w:footnoteRef/>
       </w:r>
       <w:r>
-        <w:t xml:space="preserve"> </w:t>
-      </w:r>
-      <w:r>
-        <w:t>http://people.brandeis.edu/~kgraddy/data.html</w:t>
+        <w:t xml:space="preserve"> For more about Auction Week, see Goldstein (2014).</w:t>
       </w:r>
     </w:p>
   </w:footnote>
@@ -44591,7 +44636,6 @@
     <w:p>
       <w:pPr>
         <w:pStyle w:val="FootnoteText"/>
-        <w:ind w:firstLine="0"/>
       </w:pPr>
       <w:r>
         <w:rPr>
@@ -44600,30 +44644,50 @@
         <w:footnoteRef/>
       </w:r>
       <w:r>
-        <w:t xml:space="preserve"> The data here consists of all sale observations that correspond to the set of paintings that have been resold multiple times. </w:t>
-      </w:r>
-      <w:proofErr w:type="spellStart"/>
-      <w:r>
-        <w:t>Beggs</w:t>
-      </w:r>
-      <w:proofErr w:type="spellEnd"/>
-      <w:r>
-        <w:t xml:space="preserve"> &amp; </w:t>
-      </w:r>
-      <w:proofErr w:type="spellStart"/>
-      <w:r>
-        <w:t>Graddy</w:t>
-      </w:r>
-      <w:proofErr w:type="spellEnd"/>
-      <w:r>
-        <w:rPr>
-          <w:rFonts w:eastAsiaTheme="minorEastAsia"/>
-        </w:rPr>
-        <w:t xml:space="preserve"> have painstakingly verified each observation against presale catalogs. Because those are not available, in my replication analysis (Section 5) I make the assumption that duplicate observations in their Impressionist and Contemporary data refer to multiple sales of the same item.</w:t>
+        <w:t xml:space="preserve"> </w:t>
+      </w:r>
+      <w:r>
+        <w:t>http://people.brandeis.edu/~kgraddy/data.html</w:t>
       </w:r>
     </w:p>
   </w:footnote>
   <w:footnote w:id="12">
+    <w:p>
+      <w:pPr>
+        <w:pStyle w:val="FootnoteText"/>
+        <w:ind w:firstLine="0"/>
+      </w:pPr>
+      <w:r>
+        <w:rPr>
+          <w:rStyle w:val="FootnoteReference"/>
+        </w:rPr>
+        <w:footnoteRef/>
+      </w:r>
+      <w:r>
+        <w:t xml:space="preserve"> The data here consists of all sale observations that correspond to the set of paintings that have been resold multiple times. </w:t>
+      </w:r>
+      <w:proofErr w:type="spellStart"/>
+      <w:r>
+        <w:t>Beggs</w:t>
+      </w:r>
+      <w:proofErr w:type="spellEnd"/>
+      <w:r>
+        <w:t xml:space="preserve"> &amp; </w:t>
+      </w:r>
+      <w:proofErr w:type="spellStart"/>
+      <w:r>
+        <w:t>Graddy</w:t>
+      </w:r>
+      <w:proofErr w:type="spellEnd"/>
+      <w:r>
+        <w:rPr>
+          <w:rFonts w:eastAsiaTheme="minorEastAsia"/>
+        </w:rPr>
+        <w:t xml:space="preserve"> have painstakingly verified each observation against presale catalogs. Because those are not available, in my replication analysis (Section 5) I make the assumption that duplicate observations in their Impressionist and Contemporary data refer to multiple sales of the same item.</w:t>
+      </w:r>
+    </w:p>
+  </w:footnote>
+  <w:footnote w:id="13">
     <w:p>
       <w:pPr>
         <w:pStyle w:val="FootnoteText"/>
@@ -44654,7 +44718,7 @@
       </w:r>
     </w:p>
   </w:footnote>
-  <w:footnote w:id="13">
+  <w:footnote w:id="14">
     <w:p>
       <w:pPr>
         <w:pStyle w:val="FootnoteText"/>
@@ -44667,26 +44731,26 @@
       </w:r>
       <w:r>
         <w:t xml:space="preserve"> Besides the artist’s hand-drawn signature, monograms and stamps may also be used to mark an artwork as authentic. A monogram is a stylized symbol of the artist (sometimes an artistic rendering of their initials) that may be put onto a work. Artists may also have a custom stamp for their work, which may include their printed name.</w:t>
-      </w:r>
-    </w:p>
-  </w:footnote>
-  <w:footnote w:id="14">
-    <w:p>
-      <w:pPr>
-        <w:pStyle w:val="FootnoteText"/>
-      </w:pPr>
-      <w:r>
-        <w:rPr>
-          <w:rStyle w:val="FootnoteReference"/>
-        </w:rPr>
-        <w:footnoteRef/>
-      </w:r>
-      <w:r>
-        <w:t xml:space="preserve"> One example would be a work’s reputation, which could drive up both past and current price. This component of quality, however, cannot be modeled as another hedonic attribute like size, medium, etc., since reputation is not an intrinsic property of an art piece. </w:t>
       </w:r>
     </w:p>
   </w:footnote>
   <w:footnote w:id="15">
+    <w:p>
+      <w:pPr>
+        <w:pStyle w:val="FootnoteText"/>
+      </w:pPr>
+      <w:r>
+        <w:rPr>
+          <w:rStyle w:val="FootnoteReference"/>
+        </w:rPr>
+        <w:footnoteRef/>
+      </w:r>
+      <w:r>
+        <w:t xml:space="preserve"> One example would be a work’s reputation, which could drive up both past and current price. This component of quality, however, cannot be modeled as another hedonic attribute like size, medium, etc., since reputation is not an intrinsic property of an art piece. </w:t>
+      </w:r>
+    </w:p>
+  </w:footnote>
+  <w:footnote w:id="16">
     <w:p>
       <w:pPr>
         <w:pStyle w:val="FootnoteText"/>
@@ -45151,7 +45215,7 @@
       </w:r>
     </w:p>
   </w:footnote>
-  <w:footnote w:id="16">
+  <w:footnote w:id="17">
     <w:p>
       <w:pPr>
         <w:pStyle w:val="FootnoteText"/>
@@ -45170,7 +45234,7 @@
       </w:r>
     </w:p>
   </w:footnote>
-  <w:footnote w:id="17">
+  <w:footnote w:id="18">
     <w:p>
       <w:pPr>
         <w:pStyle w:val="FootnoteText"/>
@@ -45187,7 +45251,7 @@
       </w:r>
     </w:p>
   </w:footnote>
-  <w:footnote w:id="18">
+  <w:footnote w:id="19">
     <w:p>
       <w:pPr>
         <w:pStyle w:val="FootnoteText"/>
@@ -45212,7 +45276,7 @@
       </w:r>
     </w:p>
   </w:footnote>
-  <w:footnote w:id="19">
+  <w:footnote w:id="20">
     <w:p>
       <w:pPr>
         <w:pStyle w:val="FootnoteText"/>
@@ -46447,7 +46511,7 @@
 </file>
 
 <file path=customXml/itemProps1.xml><?xml version="1.0" encoding="utf-8"?>
-<ds:datastoreItem xmlns:ds="http://schemas.openxmlformats.org/officeDocument/2006/customXml" ds:itemID="{FC5EB925-174E-4434-8E57-DBB54085317B}">
+<ds:datastoreItem xmlns:ds="http://schemas.openxmlformats.org/officeDocument/2006/customXml" ds:itemID="{9E479C15-6AEF-4E92-AF87-B90E5405D786}">
   <ds:schemaRefs>
     <ds:schemaRef ds:uri="http://schemas.openxmlformats.org/officeDocument/2006/bibliography"/>
   </ds:schemaRefs>

</xml_diff>